<commit_message>
update package doc template
</commit_message>
<xml_diff>
--- a/highlight/data/highlight_template.docx
+++ b/highlight/data/highlight_template.docx
@@ -777,54 +777,7 @@
           <w:sz w:val="24"/>
           <w:szCs w:val="24"/>
         </w:rPr>
-        <w:t>Jennie Rice</w:t>
-      </w:r>
-    </w:p>
-    <w:p>
-      <w:pPr>
-        <w:spacing w:after="0" w:line="240" w:lineRule="auto"/>
-        <w:rPr>
-          <w:rFonts w:ascii="Times New Roman" w:eastAsia="Times New Roman" w:hAnsi="Times New Roman" w:cs="Times New Roman"/>
-          <w:color w:val="000000" w:themeColor="text1"/>
-          <w:sz w:val="24"/>
-          <w:szCs w:val="24"/>
-        </w:rPr>
-      </w:pPr>
-      <w:r>
-        <w:rPr>
-          <w:rFonts w:ascii="Times New Roman" w:eastAsia="Times New Roman" w:hAnsi="Times New Roman" w:cs="Times New Roman"/>
-          <w:color w:val="000000" w:themeColor="text1"/>
-          <w:sz w:val="24"/>
-          <w:szCs w:val="24"/>
-        </w:rPr>
-        <w:t>IM3 Principal Investigator</w:t>
-      </w:r>
-      <w:r>
-        <w:rPr>
-          <w:rFonts w:ascii="Times New Roman" w:eastAsia="Times New Roman" w:hAnsi="Times New Roman" w:cs="Times New Roman"/>
-          <w:color w:val="000000" w:themeColor="text1"/>
-          <w:sz w:val="24"/>
-          <w:szCs w:val="24"/>
-        </w:rPr>
-        <w:br/>
-      </w:r>
-      <w:r>
-        <w:rPr>
-          <w:rFonts w:ascii="Times New Roman" w:eastAsia="Times New Roman" w:hAnsi="Times New Roman" w:cs="Times New Roman"/>
-          <w:color w:val="000000" w:themeColor="text1"/>
-          <w:sz w:val="24"/>
-          <w:szCs w:val="24"/>
-        </w:rPr>
-        <w:t>jennie.rice@pnnl.gov</w:t>
-      </w:r>
-      <w:r>
-        <w:rPr>
-          <w:rFonts w:ascii="Times New Roman" w:eastAsia="Times New Roman" w:hAnsi="Times New Roman" w:cs="Times New Roman"/>
-          <w:color w:val="000000" w:themeColor="text1"/>
-          <w:sz w:val="24"/>
-          <w:szCs w:val="24"/>
-        </w:rPr>
-        <w:t xml:space="preserve"> </w:t>
+        <w:t>{{point_of_contact}}</w:t>
       </w:r>
     </w:p>
     <w:p>
@@ -3159,6 +3112,15 @@
 </file>
 
 <file path=customXml/item2.xml><?xml version="1.0" encoding="utf-8"?>
+<?mso-contentType ?>
+<FormTemplates xmlns="http://schemas.microsoft.com/sharepoint/v3/contenttype/forms">
+  <Display>DocumentLibraryForm</Display>
+  <Edit>DocumentLibraryForm</Edit>
+  <New>DocumentLibraryForm</New>
+</FormTemplates>
+</file>
+
+<file path=customXml/item3.xml><?xml version="1.0" encoding="utf-8"?>
 <ct:contentTypeSchema xmlns:ct="http://schemas.microsoft.com/office/2006/metadata/contentType" xmlns:ma="http://schemas.microsoft.com/office/2006/metadata/properties/metaAttributes" ct:_="" ma:_="" ma:contentTypeName="Document" ma:contentTypeID="0x010100C4522C35C9ABB64B81B56AE93BD8121A" ma:contentTypeVersion="6" ma:contentTypeDescription="Create a new document." ma:contentTypeScope="" ma:versionID="9d624290c367736fe56a967e31f7a987">
   <xsd:schema xmlns:xsd="http://www.w3.org/2001/XMLSchema" xmlns:xs="http://www.w3.org/2001/XMLSchema" xmlns:p="http://schemas.microsoft.com/office/2006/metadata/properties" xmlns:ns2="34ce37e6-51e5-4700-bc4a-ee453d0b2e1a" targetNamespace="http://schemas.microsoft.com/office/2006/metadata/properties" ma:root="true" ma:fieldsID="2db02a63a5a8a8ad5401177501251ca7" ns2:_="">
     <xsd:import namespace="34ce37e6-51e5-4700-bc4a-ee453d0b2e1a"/>
@@ -3316,15 +3278,6 @@
 </ct:contentTypeSchema>
 </file>
 
-<file path=customXml/item3.xml><?xml version="1.0" encoding="utf-8"?>
-<?mso-contentType ?>
-<FormTemplates xmlns="http://schemas.microsoft.com/sharepoint/v3/contenttype/forms">
-  <Display>DocumentLibraryForm</Display>
-  <Edit>DocumentLibraryForm</Edit>
-  <New>DocumentLibraryForm</New>
-</FormTemplates>
-</file>
-
 <file path=customXml/itemProps1.xml><?xml version="1.0" encoding="utf-8"?>
 <ds:datastoreItem xmlns:ds="http://schemas.openxmlformats.org/officeDocument/2006/customXml" ds:itemID="{B01935D5-64F2-4906-A535-C73248039A36}">
   <ds:schemaRefs>
@@ -3335,6 +3288,14 @@
 </file>
 
 <file path=customXml/itemProps2.xml><?xml version="1.0" encoding="utf-8"?>
+<ds:datastoreItem xmlns:ds="http://schemas.openxmlformats.org/officeDocument/2006/customXml" ds:itemID="{24224E12-DFEB-43E6-A65D-C8922454CF45}">
+  <ds:schemaRefs>
+    <ds:schemaRef ds:uri="http://schemas.microsoft.com/sharepoint/v3/contenttype/forms"/>
+  </ds:schemaRefs>
+</ds:datastoreItem>
+</file>
+
+<file path=customXml/itemProps3.xml><?xml version="1.0" encoding="utf-8"?>
 <ds:datastoreItem xmlns:ds="http://schemas.openxmlformats.org/officeDocument/2006/customXml" ds:itemID="{52BFD34B-23C4-45D3-BEAC-5FE5EC92B20C}">
   <ds:schemaRefs>
     <ds:schemaRef ds:uri="http://schemas.microsoft.com/office/2006/metadata/contentType"/>
@@ -3350,12 +3311,4 @@
     <ds:schemaRef ds:uri="http://schemas.microsoft.com/internal/obd"/>
   </ds:schemaRefs>
 </ds:datastoreItem>
-</file>
-
-<file path=customXml/itemProps3.xml><?xml version="1.0" encoding="utf-8"?>
-<ds:datastoreItem xmlns:ds="http://schemas.openxmlformats.org/officeDocument/2006/customXml" ds:itemID="{24224E12-DFEB-43E6-A65D-C8922454CF45}">
-  <ds:schemaRefs>
-    <ds:schemaRef ds:uri="http://schemas.microsoft.com/sharepoint/v3/contenttype/forms"/>
-  </ds:schemaRefs>
-</ds:datastoreItem>
 </file>
</xml_diff>

<commit_message>
update prompts and templates
</commit_message>
<xml_diff>
--- a/highlight/data/highlight_template.docx
+++ b/highlight/data/highlight_template.docx
@@ -224,53 +224,6 @@
           <w:sz w:val="24"/>
           <w:szCs w:val="24"/>
         </w:rPr>
-        <w:t>[</w:t>
-      </w:r>
-      <w:r>
-        <w:rPr>
-          <w:rFonts w:ascii="Times New Roman" w:eastAsia="Times New Roman" w:hAnsi="Times New Roman" w:cs="Times New Roman"/>
-          <w:color w:val="000000" w:themeColor="text1"/>
-          <w:sz w:val="24"/>
-          <w:szCs w:val="24"/>
-        </w:rPr>
-        <w:t>Photo i</w:t>
-      </w:r>
-      <w:r>
-        <w:rPr>
-          <w:rFonts w:ascii="Times New Roman" w:eastAsia="Times New Roman" w:hAnsi="Times New Roman" w:cs="Times New Roman"/>
-          <w:color w:val="000000" w:themeColor="text1"/>
-          <w:sz w:val="24"/>
-          <w:szCs w:val="24"/>
-        </w:rPr>
-        <w:t>mage</w:t>
-      </w:r>
-      <w:r>
-        <w:rPr>
-          <w:rFonts w:ascii="Times New Roman" w:eastAsia="Times New Roman" w:hAnsi="Times New Roman" w:cs="Times New Roman"/>
-          <w:color w:val="000000" w:themeColor="text1"/>
-          <w:sz w:val="24"/>
-          <w:szCs w:val="24"/>
-        </w:rPr>
-        <w:t>]</w:t>
-      </w:r>
-    </w:p>
-    <w:p>
-      <w:pPr>
-        <w:spacing w:after="0" w:line="240" w:lineRule="auto"/>
-        <w:rPr>
-          <w:rFonts w:ascii="Times New Roman" w:eastAsia="Times New Roman" w:hAnsi="Times New Roman" w:cs="Times New Roman"/>
-          <w:color w:val="000000" w:themeColor="text1"/>
-          <w:sz w:val="24"/>
-          <w:szCs w:val="24"/>
-        </w:rPr>
-      </w:pPr>
-      <w:r>
-        <w:rPr>
-          <w:rFonts w:ascii="Times New Roman" w:eastAsia="Times New Roman" w:hAnsi="Times New Roman" w:cs="Times New Roman"/>
-          <w:color w:val="000000" w:themeColor="text1"/>
-          <w:sz w:val="24"/>
-          <w:szCs w:val="24"/>
-        </w:rPr>
         <w:t>{{photo}}</w:t>
       </w:r>
     </w:p>
@@ -380,24 +333,6 @@
           <w:szCs w:val="24"/>
         </w:rPr>
         <w:t>Image courtesy of</w:t>
-      </w:r>
-      <w:r>
-        <w:rPr>
-          <w:rFonts w:ascii="Times New Roman" w:eastAsia="Times New Roman" w:hAnsi="Times New Roman" w:cs="Times New Roman"/>
-          <w:color w:val="000000" w:themeColor="text1"/>
-          <w:sz w:val="24"/>
-          <w:szCs w:val="24"/>
-        </w:rPr>
-        <w:t xml:space="preserve"> </w:t>
-      </w:r>
-      <w:r>
-        <w:rPr>
-          <w:rFonts w:ascii="Times New Roman" w:eastAsia="Times New Roman" w:hAnsi="Times New Roman" w:cs="Times New Roman"/>
-          <w:color w:val="000000" w:themeColor="text1"/>
-          <w:sz w:val="24"/>
-          <w:szCs w:val="24"/>
-        </w:rPr>
-        <w:t>[source]</w:t>
       </w:r>
     </w:p>
     <w:p>
@@ -990,8 +925,12 @@
       </w:pPr>
     </w:p>
     <w:sectPr>
-      <w:headerReference w:type="default" r:id="rId10"/>
-      <w:footerReference w:type="default" r:id="rId11"/>
+      <w:headerReference w:type="even" r:id="rId10"/>
+      <w:headerReference w:type="default" r:id="rId11"/>
+      <w:footerReference w:type="even" r:id="rId12"/>
+      <w:footerReference w:type="default" r:id="rId13"/>
+      <w:headerReference w:type="first" r:id="rId14"/>
+      <w:footerReference w:type="first" r:id="rId15"/>
       <w:pgSz w:w="12240" w:h="15840"/>
       <w:pgMar w:top="1440" w:right="1440" w:bottom="1440" w:left="1440" w:header="720" w:footer="720" w:gutter="0"/>
       <w:cols w:space="720"/>
@@ -1032,10 +971,41 @@
     <w:pPr>
       <w:pStyle w:val="Footer"/>
     </w:pPr>
+  </w:p>
+</w:ftr>
+</file>
+
+<file path=word/footer2.xml><?xml version="1.0" encoding="utf-8"?>
+<w:ftr xmlns:wpc="http://schemas.microsoft.com/office/word/2010/wordprocessingCanvas" xmlns:cx="http://schemas.microsoft.com/office/drawing/2014/chartex" xmlns:cx1="http://schemas.microsoft.com/office/drawing/2015/9/8/chartex" xmlns:cx2="http://schemas.microsoft.com/office/drawing/2015/10/21/chartex" xmlns:cx3="http://schemas.microsoft.com/office/drawing/2016/5/9/chartex" xmlns:cx4="http://schemas.microsoft.com/office/drawing/2016/5/10/chartex" xmlns:cx5="http://schemas.microsoft.com/office/drawing/2016/5/11/chartex" xmlns:cx6="http://schemas.microsoft.com/office/drawing/2016/5/12/chartex" xmlns:cx7="http://schemas.microsoft.com/office/drawing/2016/5/13/chartex" xmlns:cx8="http://schemas.microsoft.com/office/drawing/2016/5/14/chartex" xmlns:mc="http://schemas.openxmlformats.org/markup-compatibility/2006" xmlns:aink="http://schemas.microsoft.com/office/drawing/2016/ink" xmlns:am3d="http://schemas.microsoft.com/office/drawing/2017/model3d" xmlns:o="urn:schemas-microsoft-com:office:office" xmlns:oel="http://schemas.microsoft.com/office/2019/extlst" xmlns:r="http://schemas.openxmlformats.org/officeDocument/2006/relationships" xmlns:m="http://schemas.openxmlformats.org/officeDocument/2006/math" xmlns:v="urn:schemas-microsoft-com:vml" xmlns:wp14="http://schemas.microsoft.com/office/word/2010/wordprocessingDrawing" xmlns:wp="http://schemas.openxmlformats.org/drawingml/2006/wordprocessingDrawing" xmlns:w10="urn:schemas-microsoft-com:office:word" xmlns:w="http://schemas.openxmlformats.org/wordprocessingml/2006/main" xmlns:w14="http://schemas.microsoft.com/office/word/2010/wordml" xmlns:w15="http://schemas.microsoft.com/office/word/2012/wordml" xmlns:w16cex="http://schemas.microsoft.com/office/word/2018/wordml/cex" xmlns:w16cid="http://schemas.microsoft.com/office/word/2016/wordml/cid" xmlns:w16="http://schemas.microsoft.com/office/word/2018/wordml" xmlns:w16du="http://schemas.microsoft.com/office/word/2023/wordml/word16du" xmlns:w16sdtdh="http://schemas.microsoft.com/office/word/2020/wordml/sdtdatahash" xmlns:w16se="http://schemas.microsoft.com/office/word/2015/wordml/symex" xmlns:wpg="http://schemas.microsoft.com/office/word/2010/wordprocessingGroup" xmlns:wpi="http://schemas.microsoft.com/office/word/2010/wordprocessingInk" xmlns:wne="http://schemas.microsoft.com/office/word/2006/wordml" xmlns:wps="http://schemas.microsoft.com/office/word/2010/wordprocessingShape" mc:Ignorable="w14 w15 w16se w16cid w16 w16cex w16sdtdh w16du wp14">
+  <w:p>
+    <w:pPr>
+      <w:pStyle w:val="Footer"/>
+    </w:pPr>
     <w:r>
-      <w:t>First draft generated using PAIGE, the AI assistant for generating publication highlights.</w:t>
+      <w:t xml:space="preserve">First draft generated using PAIGE, the </w:t>
+    </w:r>
+    <w:proofErr w:type="spellStart"/>
+    <w:r>
+      <w:t>Pnnl</w:t>
+    </w:r>
+    <w:proofErr w:type="spellEnd"/>
+    <w:r>
+      <w:t xml:space="preserve"> AI assistant for </w:t>
+    </w:r>
+    <w:proofErr w:type="spellStart"/>
+    <w:r>
+      <w:t>GEnerating</w:t>
+    </w:r>
+    <w:proofErr w:type="spellEnd"/>
+    <w:r>
+      <w:t>  publication highlights</w:t>
     </w:r>
   </w:p>
+</w:ftr>
+</file>
+
+<file path=word/footer3.xml><?xml version="1.0" encoding="utf-8"?>
+<w:ftr xmlns:wpc="http://schemas.microsoft.com/office/word/2010/wordprocessingCanvas" xmlns:cx="http://schemas.microsoft.com/office/drawing/2014/chartex" xmlns:cx1="http://schemas.microsoft.com/office/drawing/2015/9/8/chartex" xmlns:cx2="http://schemas.microsoft.com/office/drawing/2015/10/21/chartex" xmlns:cx3="http://schemas.microsoft.com/office/drawing/2016/5/9/chartex" xmlns:cx4="http://schemas.microsoft.com/office/drawing/2016/5/10/chartex" xmlns:cx5="http://schemas.microsoft.com/office/drawing/2016/5/11/chartex" xmlns:cx6="http://schemas.microsoft.com/office/drawing/2016/5/12/chartex" xmlns:cx7="http://schemas.microsoft.com/office/drawing/2016/5/13/chartex" xmlns:cx8="http://schemas.microsoft.com/office/drawing/2016/5/14/chartex" xmlns:mc="http://schemas.openxmlformats.org/markup-compatibility/2006" xmlns:aink="http://schemas.microsoft.com/office/drawing/2016/ink" xmlns:am3d="http://schemas.microsoft.com/office/drawing/2017/model3d" xmlns:o="urn:schemas-microsoft-com:office:office" xmlns:oel="http://schemas.microsoft.com/office/2019/extlst" xmlns:r="http://schemas.openxmlformats.org/officeDocument/2006/relationships" xmlns:m="http://schemas.openxmlformats.org/officeDocument/2006/math" xmlns:v="urn:schemas-microsoft-com:vml" xmlns:wp14="http://schemas.microsoft.com/office/word/2010/wordprocessingDrawing" xmlns:wp="http://schemas.openxmlformats.org/drawingml/2006/wordprocessingDrawing" xmlns:w10="urn:schemas-microsoft-com:office:word" xmlns:w="http://schemas.openxmlformats.org/wordprocessingml/2006/main" xmlns:w14="http://schemas.microsoft.com/office/word/2010/wordml" xmlns:w15="http://schemas.microsoft.com/office/word/2012/wordml" xmlns:w16cex="http://schemas.microsoft.com/office/word/2018/wordml/cex" xmlns:w16cid="http://schemas.microsoft.com/office/word/2016/wordml/cid" xmlns:w16="http://schemas.microsoft.com/office/word/2018/wordml" xmlns:w16du="http://schemas.microsoft.com/office/word/2023/wordml/word16du" xmlns:w16sdtdh="http://schemas.microsoft.com/office/word/2020/wordml/sdtdatahash" xmlns:w16se="http://schemas.microsoft.com/office/word/2015/wordml/symex" xmlns:wpg="http://schemas.microsoft.com/office/word/2010/wordprocessingGroup" xmlns:wpi="http://schemas.microsoft.com/office/word/2010/wordprocessingInk" xmlns:wne="http://schemas.microsoft.com/office/word/2006/wordml" xmlns:wps="http://schemas.microsoft.com/office/word/2010/wordprocessingShape" mc:Ignorable="w14 w15 w16se w16cid w16 w16cex w16sdtdh w16du wp14">
   <w:p>
     <w:pPr>
       <w:pStyle w:val="Footer"/>
@@ -1070,6 +1040,16 @@
 </file>
 
 <file path=word/header1.xml><?xml version="1.0" encoding="utf-8"?>
+<w:hdr xmlns:wpc="http://schemas.microsoft.com/office/word/2010/wordprocessingCanvas" xmlns:cx="http://schemas.microsoft.com/office/drawing/2014/chartex" xmlns:cx1="http://schemas.microsoft.com/office/drawing/2015/9/8/chartex" xmlns:cx2="http://schemas.microsoft.com/office/drawing/2015/10/21/chartex" xmlns:cx3="http://schemas.microsoft.com/office/drawing/2016/5/9/chartex" xmlns:cx4="http://schemas.microsoft.com/office/drawing/2016/5/10/chartex" xmlns:cx5="http://schemas.microsoft.com/office/drawing/2016/5/11/chartex" xmlns:cx6="http://schemas.microsoft.com/office/drawing/2016/5/12/chartex" xmlns:cx7="http://schemas.microsoft.com/office/drawing/2016/5/13/chartex" xmlns:cx8="http://schemas.microsoft.com/office/drawing/2016/5/14/chartex" xmlns:mc="http://schemas.openxmlformats.org/markup-compatibility/2006" xmlns:aink="http://schemas.microsoft.com/office/drawing/2016/ink" xmlns:am3d="http://schemas.microsoft.com/office/drawing/2017/model3d" xmlns:o="urn:schemas-microsoft-com:office:office" xmlns:oel="http://schemas.microsoft.com/office/2019/extlst" xmlns:r="http://schemas.openxmlformats.org/officeDocument/2006/relationships" xmlns:m="http://schemas.openxmlformats.org/officeDocument/2006/math" xmlns:v="urn:schemas-microsoft-com:vml" xmlns:wp14="http://schemas.microsoft.com/office/word/2010/wordprocessingDrawing" xmlns:wp="http://schemas.openxmlformats.org/drawingml/2006/wordprocessingDrawing" xmlns:w10="urn:schemas-microsoft-com:office:word" xmlns:w="http://schemas.openxmlformats.org/wordprocessingml/2006/main" xmlns:w14="http://schemas.microsoft.com/office/word/2010/wordml" xmlns:w15="http://schemas.microsoft.com/office/word/2012/wordml" xmlns:w16cex="http://schemas.microsoft.com/office/word/2018/wordml/cex" xmlns:w16cid="http://schemas.microsoft.com/office/word/2016/wordml/cid" xmlns:w16="http://schemas.microsoft.com/office/word/2018/wordml" xmlns:w16du="http://schemas.microsoft.com/office/word/2023/wordml/word16du" xmlns:w16sdtdh="http://schemas.microsoft.com/office/word/2020/wordml/sdtdatahash" xmlns:w16se="http://schemas.microsoft.com/office/word/2015/wordml/symex" xmlns:wpg="http://schemas.microsoft.com/office/word/2010/wordprocessingGroup" xmlns:wpi="http://schemas.microsoft.com/office/word/2010/wordprocessingInk" xmlns:wne="http://schemas.microsoft.com/office/word/2006/wordml" xmlns:wps="http://schemas.microsoft.com/office/word/2010/wordprocessingShape" mc:Ignorable="w14 w15 w16se w16cid w16 w16cex w16sdtdh w16du wp14">
+  <w:p>
+    <w:pPr>
+      <w:pStyle w:val="Header"/>
+    </w:pPr>
+  </w:p>
+</w:hdr>
+</file>
+
+<file path=word/header2.xml><?xml version="1.0" encoding="utf-8"?>
 <w:hdr xmlns:wpc="http://schemas.microsoft.com/office/word/2010/wordprocessingCanvas" xmlns:cx="http://schemas.microsoft.com/office/drawing/2014/chartex" xmlns:cx1="http://schemas.microsoft.com/office/drawing/2015/9/8/chartex" xmlns:cx2="http://schemas.microsoft.com/office/drawing/2015/10/21/chartex" xmlns:cx3="http://schemas.microsoft.com/office/drawing/2016/5/9/chartex" xmlns:cx4="http://schemas.microsoft.com/office/drawing/2016/5/10/chartex" xmlns:cx5="http://schemas.microsoft.com/office/drawing/2016/5/11/chartex" xmlns:cx6="http://schemas.microsoft.com/office/drawing/2016/5/12/chartex" xmlns:cx7="http://schemas.microsoft.com/office/drawing/2016/5/13/chartex" xmlns:cx8="http://schemas.microsoft.com/office/drawing/2016/5/14/chartex" xmlns:mc="http://schemas.openxmlformats.org/markup-compatibility/2006" xmlns:aink="http://schemas.microsoft.com/office/drawing/2016/ink" xmlns:am3d="http://schemas.microsoft.com/office/drawing/2017/model3d" xmlns:o="urn:schemas-microsoft-com:office:office" xmlns:oel="http://schemas.microsoft.com/office/2019/extlst" xmlns:r="http://schemas.openxmlformats.org/officeDocument/2006/relationships" xmlns:m="http://schemas.openxmlformats.org/officeDocument/2006/math" xmlns:v="urn:schemas-microsoft-com:vml" xmlns:wp14="http://schemas.microsoft.com/office/word/2010/wordprocessingDrawing" xmlns:wp="http://schemas.openxmlformats.org/drawingml/2006/wordprocessingDrawing" xmlns:w10="urn:schemas-microsoft-com:office:word" xmlns:w="http://schemas.openxmlformats.org/wordprocessingml/2006/main" xmlns:w14="http://schemas.microsoft.com/office/word/2010/wordml" xmlns:w15="http://schemas.microsoft.com/office/word/2012/wordml" xmlns:w16cex="http://schemas.microsoft.com/office/word/2018/wordml/cex" xmlns:w16cid="http://schemas.microsoft.com/office/word/2016/wordml/cid" xmlns:w16="http://schemas.microsoft.com/office/word/2018/wordml" xmlns:w16du="http://schemas.microsoft.com/office/word/2023/wordml/word16du" xmlns:w16sdtdh="http://schemas.microsoft.com/office/word/2020/wordml/sdtdatahash" xmlns:w16se="http://schemas.microsoft.com/office/word/2015/wordml/symex" xmlns:wpg="http://schemas.microsoft.com/office/word/2010/wordprocessingGroup" xmlns:wpi="http://schemas.microsoft.com/office/word/2010/wordprocessingInk" xmlns:wne="http://schemas.microsoft.com/office/word/2006/wordml" xmlns:wps="http://schemas.microsoft.com/office/word/2010/wordprocessingShape" mc:Ignorable="w14 w15 w16se w16cid w16 w16cex w16sdtdh w16du wp14">
   <w:sdt>
     <w:sdtPr>
@@ -1159,6 +1139,16 @@
       </w:rPr>
       <w:t xml:space="preserve"> Project Highlights April 2023</w:t>
     </w:r>
+  </w:p>
+</w:hdr>
+</file>
+
+<file path=word/header3.xml><?xml version="1.0" encoding="utf-8"?>
+<w:hdr xmlns:wpc="http://schemas.microsoft.com/office/word/2010/wordprocessingCanvas" xmlns:cx="http://schemas.microsoft.com/office/drawing/2014/chartex" xmlns:cx1="http://schemas.microsoft.com/office/drawing/2015/9/8/chartex" xmlns:cx2="http://schemas.microsoft.com/office/drawing/2015/10/21/chartex" xmlns:cx3="http://schemas.microsoft.com/office/drawing/2016/5/9/chartex" xmlns:cx4="http://schemas.microsoft.com/office/drawing/2016/5/10/chartex" xmlns:cx5="http://schemas.microsoft.com/office/drawing/2016/5/11/chartex" xmlns:cx6="http://schemas.microsoft.com/office/drawing/2016/5/12/chartex" xmlns:cx7="http://schemas.microsoft.com/office/drawing/2016/5/13/chartex" xmlns:cx8="http://schemas.microsoft.com/office/drawing/2016/5/14/chartex" xmlns:mc="http://schemas.openxmlformats.org/markup-compatibility/2006" xmlns:aink="http://schemas.microsoft.com/office/drawing/2016/ink" xmlns:am3d="http://schemas.microsoft.com/office/drawing/2017/model3d" xmlns:o="urn:schemas-microsoft-com:office:office" xmlns:oel="http://schemas.microsoft.com/office/2019/extlst" xmlns:r="http://schemas.openxmlformats.org/officeDocument/2006/relationships" xmlns:m="http://schemas.openxmlformats.org/officeDocument/2006/math" xmlns:v="urn:schemas-microsoft-com:vml" xmlns:wp14="http://schemas.microsoft.com/office/word/2010/wordprocessingDrawing" xmlns:wp="http://schemas.openxmlformats.org/drawingml/2006/wordprocessingDrawing" xmlns:w10="urn:schemas-microsoft-com:office:word" xmlns:w="http://schemas.openxmlformats.org/wordprocessingml/2006/main" xmlns:w14="http://schemas.microsoft.com/office/word/2010/wordml" xmlns:w15="http://schemas.microsoft.com/office/word/2012/wordml" xmlns:w16cex="http://schemas.microsoft.com/office/word/2018/wordml/cex" xmlns:w16cid="http://schemas.microsoft.com/office/word/2016/wordml/cid" xmlns:w16="http://schemas.microsoft.com/office/word/2018/wordml" xmlns:w16du="http://schemas.microsoft.com/office/word/2023/wordml/word16du" xmlns:w16sdtdh="http://schemas.microsoft.com/office/word/2020/wordml/sdtdatahash" xmlns:w16se="http://schemas.microsoft.com/office/word/2015/wordml/symex" xmlns:wpg="http://schemas.microsoft.com/office/word/2010/wordprocessingGroup" xmlns:wpi="http://schemas.microsoft.com/office/word/2010/wordprocessingInk" xmlns:wne="http://schemas.microsoft.com/office/word/2006/wordml" xmlns:wps="http://schemas.microsoft.com/office/word/2010/wordprocessingShape" mc:Ignorable="w14 w15 w16se w16cid w16 w16cex w16sdtdh w16du wp14">
+  <w:p>
+    <w:pPr>
+      <w:pStyle w:val="Header"/>
+    </w:pPr>
   </w:p>
 </w:hdr>
 </file>
@@ -2498,7 +2488,6 @@
   <w:style w:type="character" w:default="1" w:styleId="DefaultParagraphFont">
     <w:name w:val="Default Paragraph Font"/>
     <w:uiPriority w:val="1"/>
-    <w:semiHidden/>
     <w:unhideWhenUsed/>
   </w:style>
   <w:style w:type="table" w:default="1" w:styleId="TableNormal">
@@ -3125,6 +3114,21 @@
 </file>
 
 <file path=customXml/item1.xml><?xml version="1.0" encoding="utf-8"?>
+<p:properties xmlns:p="http://schemas.microsoft.com/office/2006/metadata/properties" xmlns:xsi="http://www.w3.org/2001/XMLSchema-instance" xmlns:pc="http://schemas.microsoft.com/office/infopath/2007/PartnerControls">
+  <documentManagement/>
+</p:properties>
+</file>
+
+<file path=customXml/item2.xml><?xml version="1.0" encoding="utf-8"?>
+<?mso-contentType ?>
+<FormTemplates xmlns="http://schemas.microsoft.com/sharepoint/v3/contenttype/forms">
+  <Display>DocumentLibraryForm</Display>
+  <Edit>DocumentLibraryForm</Edit>
+  <New>DocumentLibraryForm</New>
+</FormTemplates>
+</file>
+
+<file path=customXml/item3.xml><?xml version="1.0" encoding="utf-8"?>
 <ct:contentTypeSchema xmlns:ct="http://schemas.microsoft.com/office/2006/metadata/contentType" xmlns:ma="http://schemas.microsoft.com/office/2006/metadata/properties/metaAttributes" ct:_="" ma:_="" ma:contentTypeName="Document" ma:contentTypeID="0x010100C4522C35C9ABB64B81B56AE93BD8121A" ma:contentTypeVersion="6" ma:contentTypeDescription="Create a new document." ma:contentTypeScope="" ma:versionID="9d624290c367736fe56a967e31f7a987">
   <xsd:schema xmlns:xsd="http://www.w3.org/2001/XMLSchema" xmlns:xs="http://www.w3.org/2001/XMLSchema" xmlns:p="http://schemas.microsoft.com/office/2006/metadata/properties" xmlns:ns2="34ce37e6-51e5-4700-bc4a-ee453d0b2e1a" targetNamespace="http://schemas.microsoft.com/office/2006/metadata/properties" ma:root="true" ma:fieldsID="2db02a63a5a8a8ad5401177501251ca7" ns2:_="">
     <xsd:import namespace="34ce37e6-51e5-4700-bc4a-ee453d0b2e1a"/>
@@ -3282,22 +3286,24 @@
 </ct:contentTypeSchema>
 </file>
 
-<file path=customXml/item2.xml><?xml version="1.0" encoding="utf-8"?>
-<?mso-contentType ?>
-<FormTemplates xmlns="http://schemas.microsoft.com/sharepoint/v3/contenttype/forms">
-  <Display>DocumentLibraryForm</Display>
-  <Edit>DocumentLibraryForm</Edit>
-  <New>DocumentLibraryForm</New>
-</FormTemplates>
+<file path=customXml/itemProps1.xml><?xml version="1.0" encoding="utf-8"?>
+<ds:datastoreItem xmlns:ds="http://schemas.openxmlformats.org/officeDocument/2006/customXml" ds:itemID="{B01935D5-64F2-4906-A535-C73248039A36}">
+  <ds:schemaRefs>
+    <ds:schemaRef ds:uri="http://schemas.microsoft.com/office/2006/metadata/properties"/>
+    <ds:schemaRef ds:uri="http://schemas.microsoft.com/office/infopath/2007/PartnerControls"/>
+  </ds:schemaRefs>
+</ds:datastoreItem>
 </file>
 
-<file path=customXml/item3.xml><?xml version="1.0" encoding="utf-8"?>
-<p:properties xmlns:p="http://schemas.microsoft.com/office/2006/metadata/properties" xmlns:xsi="http://www.w3.org/2001/XMLSchema-instance" xmlns:pc="http://schemas.microsoft.com/office/infopath/2007/PartnerControls">
-  <documentManagement/>
-</p:properties>
+<file path=customXml/itemProps2.xml><?xml version="1.0" encoding="utf-8"?>
+<ds:datastoreItem xmlns:ds="http://schemas.openxmlformats.org/officeDocument/2006/customXml" ds:itemID="{24224E12-DFEB-43E6-A65D-C8922454CF45}">
+  <ds:schemaRefs>
+    <ds:schemaRef ds:uri="http://schemas.microsoft.com/sharepoint/v3/contenttype/forms"/>
+  </ds:schemaRefs>
+</ds:datastoreItem>
 </file>
 
-<file path=customXml/itemProps1.xml><?xml version="1.0" encoding="utf-8"?>
+<file path=customXml/itemProps3.xml><?xml version="1.0" encoding="utf-8"?>
 <ds:datastoreItem xmlns:ds="http://schemas.openxmlformats.org/officeDocument/2006/customXml" ds:itemID="{52BFD34B-23C4-45D3-BEAC-5FE5EC92B20C}">
   <ds:schemaRefs>
     <ds:schemaRef ds:uri="http://schemas.microsoft.com/office/2006/metadata/contentType"/>
@@ -3313,21 +3319,4 @@
     <ds:schemaRef ds:uri="http://schemas.microsoft.com/internal/obd"/>
   </ds:schemaRefs>
 </ds:datastoreItem>
-</file>
-
-<file path=customXml/itemProps2.xml><?xml version="1.0" encoding="utf-8"?>
-<ds:datastoreItem xmlns:ds="http://schemas.openxmlformats.org/officeDocument/2006/customXml" ds:itemID="{24224E12-DFEB-43E6-A65D-C8922454CF45}">
-  <ds:schemaRefs>
-    <ds:schemaRef ds:uri="http://schemas.microsoft.com/sharepoint/v3/contenttype/forms"/>
-  </ds:schemaRefs>
-</ds:datastoreItem>
-</file>
-
-<file path=customXml/itemProps3.xml><?xml version="1.0" encoding="utf-8"?>
-<ds:datastoreItem xmlns:ds="http://schemas.openxmlformats.org/officeDocument/2006/customXml" ds:itemID="{B01935D5-64F2-4906-A535-C73248039A36}">
-  <ds:schemaRefs>
-    <ds:schemaRef ds:uri="http://schemas.microsoft.com/office/2006/metadata/properties"/>
-    <ds:schemaRef ds:uri="http://schemas.microsoft.com/office/infopath/2007/PartnerControls"/>
-  </ds:schemaRefs>
-</ds:datastoreItem>
 </file>
</xml_diff>